<commit_message>
New draft demand data added
</commit_message>
<xml_diff>
--- a/docs/landuses_products_commodities.docx
+++ b/docs/landuses_products_commodities.docx
@@ -1,6 +1,6 @@
 
 <file path=word/document.xml><?xml version="1.0" encoding="utf-8"?>
-<w:document xmlns:wpc="http://schemas.microsoft.com/office/word/2010/wordprocessingCanvas" xmlns:cx="http://schemas.microsoft.com/office/drawing/2014/chartex" xmlns:cx1="http://schemas.microsoft.com/office/drawing/2015/9/8/chartex" xmlns:cx2="http://schemas.microsoft.com/office/drawing/2015/10/21/chartex" xmlns:cx3="http://schemas.microsoft.com/office/drawing/2016/5/9/chartex" xmlns:cx4="http://schemas.microsoft.com/office/drawing/2016/5/10/chartex" xmlns:cx5="http://schemas.microsoft.com/office/drawing/2016/5/11/chartex" xmlns:cx6="http://schemas.microsoft.com/office/drawing/2016/5/12/chartex" xmlns:cx7="http://schemas.microsoft.com/office/drawing/2016/5/13/chartex" xmlns:cx8="http://schemas.microsoft.com/office/drawing/2016/5/14/chartex" xmlns:mc="http://schemas.openxmlformats.org/markup-compatibility/2006" xmlns:aink="http://schemas.microsoft.com/office/drawing/2016/ink" xmlns:am3d="http://schemas.microsoft.com/office/drawing/2017/model3d" xmlns:o="urn:schemas-microsoft-com:office:office" xmlns:r="http://schemas.openxmlformats.org/officeDocument/2006/relationships" xmlns:m="http://schemas.openxmlformats.org/officeDocument/2006/math" xmlns:v="urn:schemas-microsoft-com:vml" xmlns:wp14="http://schemas.microsoft.com/office/word/2010/wordprocessingDrawing" xmlns:wp="http://schemas.openxmlformats.org/drawingml/2006/wordprocessingDrawing" xmlns:w10="urn:schemas-microsoft-com:office:word" xmlns:w="http://schemas.openxmlformats.org/wordprocessingml/2006/main" xmlns:w14="http://schemas.microsoft.com/office/word/2010/wordml" xmlns:w15="http://schemas.microsoft.com/office/word/2012/wordml" xmlns:w16cex="http://schemas.microsoft.com/office/word/2018/wordml/cex" xmlns:w16cid="http://schemas.microsoft.com/office/word/2016/wordml/cid" xmlns:w16="http://schemas.microsoft.com/office/word/2018/wordml" xmlns:w16sdtdh="http://schemas.microsoft.com/office/word/2020/wordml/sdtdatahash" xmlns:w16se="http://schemas.microsoft.com/office/word/2015/wordml/symex" xmlns:wpg="http://schemas.microsoft.com/office/word/2010/wordprocessingGroup" xmlns:wpi="http://schemas.microsoft.com/office/word/2010/wordprocessingInk" xmlns:wne="http://schemas.microsoft.com/office/word/2006/wordml" xmlns:wps="http://schemas.microsoft.com/office/word/2010/wordprocessingShape" mc:Ignorable="w14 w15 w16se w16cid w16 w16cex w16sdtdh wp14">
+<w:document xmlns:wpc="http://schemas.microsoft.com/office/word/2010/wordprocessingCanvas" xmlns:cx="http://schemas.microsoft.com/office/drawing/2014/chartex" xmlns:cx1="http://schemas.microsoft.com/office/drawing/2015/9/8/chartex" xmlns:cx2="http://schemas.microsoft.com/office/drawing/2015/10/21/chartex" xmlns:cx3="http://schemas.microsoft.com/office/drawing/2016/5/9/chartex" xmlns:cx4="http://schemas.microsoft.com/office/drawing/2016/5/10/chartex" xmlns:cx5="http://schemas.microsoft.com/office/drawing/2016/5/11/chartex" xmlns:cx6="http://schemas.microsoft.com/office/drawing/2016/5/12/chartex" xmlns:cx7="http://schemas.microsoft.com/office/drawing/2016/5/13/chartex" xmlns:cx8="http://schemas.microsoft.com/office/drawing/2016/5/14/chartex" xmlns:mc="http://schemas.openxmlformats.org/markup-compatibility/2006" xmlns:aink="http://schemas.microsoft.com/office/drawing/2016/ink" xmlns:am3d="http://schemas.microsoft.com/office/drawing/2017/model3d" xmlns:o="urn:schemas-microsoft-com:office:office" xmlns:oel="http://schemas.microsoft.com/office/2019/extlst" xmlns:r="http://schemas.openxmlformats.org/officeDocument/2006/relationships" xmlns:m="http://schemas.openxmlformats.org/officeDocument/2006/math" xmlns:v="urn:schemas-microsoft-com:vml" xmlns:wp14="http://schemas.microsoft.com/office/word/2010/wordprocessingDrawing" xmlns:wp="http://schemas.openxmlformats.org/drawingml/2006/wordprocessingDrawing" xmlns:w10="urn:schemas-microsoft-com:office:word" xmlns:w="http://schemas.openxmlformats.org/wordprocessingml/2006/main" xmlns:w14="http://schemas.microsoft.com/office/word/2010/wordml" xmlns:w15="http://schemas.microsoft.com/office/word/2012/wordml" xmlns:w16cex="http://schemas.microsoft.com/office/word/2018/wordml/cex" xmlns:w16cid="http://schemas.microsoft.com/office/word/2016/wordml/cid" xmlns:w16="http://schemas.microsoft.com/office/word/2018/wordml" xmlns:w16sdtdh="http://schemas.microsoft.com/office/word/2020/wordml/sdtdatahash" xmlns:w16se="http://schemas.microsoft.com/office/word/2015/wordml/symex" xmlns:wpg="http://schemas.microsoft.com/office/word/2010/wordprocessingGroup" xmlns:wpi="http://schemas.microsoft.com/office/word/2010/wordprocessingInk" xmlns:wne="http://schemas.microsoft.com/office/word/2006/wordml" xmlns:wps="http://schemas.microsoft.com/office/word/2010/wordprocessingShape" mc:Ignorable="w14 w15 w16se w16cid w16 w16cex w16sdtdh wp14">
   <w:body>
     <w:p>
       <w:r>
@@ -211,547 +211,1051 @@
           <w:szCs w:val="24"/>
           <w:lang w:eastAsia="en-AU" w:bidi="ar-SA"/>
         </w:rPr>
-        <w:t>-1 Non-agricultural land</w:t>
-      </w:r>
-    </w:p>
-    <w:p>
-      <w:pPr>
-        <w:spacing w:after="0" w:line="240" w:lineRule="auto"/>
-        <w:rPr>
-          <w:rFonts w:eastAsia="Times New Roman" w:cstheme="minorHAnsi"/>
-          <w:sz w:val="24"/>
-          <w:szCs w:val="24"/>
-          <w:lang w:eastAsia="en-AU" w:bidi="ar-SA"/>
-        </w:rPr>
-      </w:pPr>
-      <w:r>
-        <w:rPr>
-          <w:rFonts w:eastAsia="Times New Roman" w:cstheme="minorHAnsi"/>
-          <w:sz w:val="24"/>
-          <w:szCs w:val="24"/>
-          <w:lang w:eastAsia="en-AU" w:bidi="ar-SA"/>
-        </w:rPr>
-        <w:t>0 Apples</w:t>
-      </w:r>
-    </w:p>
-    <w:p>
-      <w:pPr>
-        <w:spacing w:after="0" w:line="240" w:lineRule="auto"/>
-        <w:rPr>
-          <w:rFonts w:eastAsia="Times New Roman" w:cstheme="minorHAnsi"/>
-          <w:sz w:val="24"/>
-          <w:szCs w:val="24"/>
-          <w:lang w:eastAsia="en-AU" w:bidi="ar-SA"/>
-        </w:rPr>
-      </w:pPr>
-      <w:r>
-        <w:rPr>
-          <w:rFonts w:eastAsia="Times New Roman" w:cstheme="minorHAnsi"/>
-          <w:sz w:val="24"/>
-          <w:szCs w:val="24"/>
-          <w:lang w:eastAsia="en-AU" w:bidi="ar-SA"/>
-        </w:rPr>
-        <w:t>1 Beef - modified land</w:t>
-      </w:r>
-    </w:p>
-    <w:p>
-      <w:pPr>
-        <w:spacing w:after="0" w:line="240" w:lineRule="auto"/>
-        <w:rPr>
-          <w:rFonts w:eastAsia="Times New Roman" w:cstheme="minorHAnsi"/>
-          <w:sz w:val="24"/>
-          <w:szCs w:val="24"/>
-          <w:lang w:eastAsia="en-AU" w:bidi="ar-SA"/>
-        </w:rPr>
-      </w:pPr>
-      <w:r>
-        <w:rPr>
-          <w:rFonts w:eastAsia="Times New Roman" w:cstheme="minorHAnsi"/>
-          <w:sz w:val="24"/>
-          <w:szCs w:val="24"/>
-          <w:lang w:eastAsia="en-AU" w:bidi="ar-SA"/>
-        </w:rPr>
-        <w:t>2 Beef - natural land</w:t>
-      </w:r>
-    </w:p>
-    <w:p>
-      <w:pPr>
-        <w:spacing w:after="0" w:line="240" w:lineRule="auto"/>
-        <w:rPr>
-          <w:rFonts w:eastAsia="Times New Roman" w:cstheme="minorHAnsi"/>
-          <w:sz w:val="24"/>
-          <w:szCs w:val="24"/>
-          <w:lang w:eastAsia="en-AU" w:bidi="ar-SA"/>
-        </w:rPr>
-      </w:pPr>
-      <w:r>
-        <w:rPr>
-          <w:rFonts w:eastAsia="Times New Roman" w:cstheme="minorHAnsi"/>
-          <w:sz w:val="24"/>
-          <w:szCs w:val="24"/>
-          <w:lang w:eastAsia="en-AU" w:bidi="ar-SA"/>
-        </w:rPr>
-        <w:t>3 Citrus</w:t>
-      </w:r>
-    </w:p>
-    <w:p>
-      <w:pPr>
-        <w:spacing w:after="0" w:line="240" w:lineRule="auto"/>
-        <w:rPr>
-          <w:rFonts w:eastAsia="Times New Roman" w:cstheme="minorHAnsi"/>
-          <w:sz w:val="24"/>
-          <w:szCs w:val="24"/>
-          <w:lang w:eastAsia="en-AU" w:bidi="ar-SA"/>
-        </w:rPr>
-      </w:pPr>
-      <w:r>
-        <w:rPr>
-          <w:rFonts w:eastAsia="Times New Roman" w:cstheme="minorHAnsi"/>
-          <w:sz w:val="24"/>
-          <w:szCs w:val="24"/>
-          <w:lang w:eastAsia="en-AU" w:bidi="ar-SA"/>
-        </w:rPr>
-        <w:t>4 Cotton</w:t>
-      </w:r>
-    </w:p>
-    <w:p>
-      <w:pPr>
-        <w:spacing w:after="0" w:line="240" w:lineRule="auto"/>
-        <w:rPr>
-          <w:rFonts w:eastAsia="Times New Roman" w:cstheme="minorHAnsi"/>
-          <w:sz w:val="24"/>
-          <w:szCs w:val="24"/>
-          <w:lang w:eastAsia="en-AU" w:bidi="ar-SA"/>
-        </w:rPr>
-      </w:pPr>
-      <w:r>
-        <w:rPr>
-          <w:rFonts w:eastAsia="Times New Roman" w:cstheme="minorHAnsi"/>
-          <w:sz w:val="24"/>
-          <w:szCs w:val="24"/>
-          <w:lang w:eastAsia="en-AU" w:bidi="ar-SA"/>
-        </w:rPr>
-        <w:t>5 Dairy - modified land</w:t>
-      </w:r>
-    </w:p>
-    <w:p>
-      <w:pPr>
-        <w:spacing w:after="0" w:line="240" w:lineRule="auto"/>
-        <w:rPr>
-          <w:rFonts w:eastAsia="Times New Roman" w:cstheme="minorHAnsi"/>
-          <w:sz w:val="24"/>
-          <w:szCs w:val="24"/>
-          <w:lang w:eastAsia="en-AU" w:bidi="ar-SA"/>
-        </w:rPr>
-      </w:pPr>
-      <w:r>
-        <w:rPr>
-          <w:rFonts w:eastAsia="Times New Roman" w:cstheme="minorHAnsi"/>
-          <w:sz w:val="24"/>
-          <w:szCs w:val="24"/>
-          <w:lang w:eastAsia="en-AU" w:bidi="ar-SA"/>
-        </w:rPr>
-        <w:t>6 Dairy - natural land</w:t>
-      </w:r>
-    </w:p>
-    <w:p>
-      <w:pPr>
-        <w:spacing w:after="0" w:line="240" w:lineRule="auto"/>
-        <w:rPr>
-          <w:rFonts w:eastAsia="Times New Roman" w:cstheme="minorHAnsi"/>
-          <w:sz w:val="24"/>
-          <w:szCs w:val="24"/>
-          <w:lang w:eastAsia="en-AU" w:bidi="ar-SA"/>
-        </w:rPr>
-      </w:pPr>
-      <w:r>
-        <w:rPr>
-          <w:rFonts w:eastAsia="Times New Roman" w:cstheme="minorHAnsi"/>
-          <w:sz w:val="24"/>
-          <w:szCs w:val="24"/>
-          <w:lang w:eastAsia="en-AU" w:bidi="ar-SA"/>
-        </w:rPr>
-        <w:t>7 Grapes</w:t>
-      </w:r>
-    </w:p>
-    <w:p>
-      <w:pPr>
-        <w:spacing w:after="0" w:line="240" w:lineRule="auto"/>
-        <w:rPr>
-          <w:rFonts w:eastAsia="Times New Roman" w:cstheme="minorHAnsi"/>
-          <w:sz w:val="24"/>
-          <w:szCs w:val="24"/>
-          <w:lang w:eastAsia="en-AU" w:bidi="ar-SA"/>
-        </w:rPr>
-      </w:pPr>
-      <w:r>
-        <w:rPr>
-          <w:rFonts w:eastAsia="Times New Roman" w:cstheme="minorHAnsi"/>
-          <w:sz w:val="24"/>
-          <w:szCs w:val="24"/>
-          <w:lang w:eastAsia="en-AU" w:bidi="ar-SA"/>
-        </w:rPr>
-        <w:t>8 Hay</w:t>
-      </w:r>
-    </w:p>
-    <w:p>
-      <w:pPr>
-        <w:spacing w:after="0" w:line="240" w:lineRule="auto"/>
-        <w:rPr>
-          <w:rFonts w:eastAsia="Times New Roman" w:cstheme="minorHAnsi"/>
-          <w:sz w:val="24"/>
-          <w:szCs w:val="24"/>
-          <w:lang w:eastAsia="en-AU" w:bidi="ar-SA"/>
-        </w:rPr>
-      </w:pPr>
-      <w:r>
-        <w:rPr>
-          <w:rFonts w:eastAsia="Times New Roman" w:cstheme="minorHAnsi"/>
-          <w:sz w:val="24"/>
-          <w:szCs w:val="24"/>
-          <w:lang w:eastAsia="en-AU" w:bidi="ar-SA"/>
-        </w:rPr>
-        <w:t>9 Nuts</w:t>
-      </w:r>
-    </w:p>
-    <w:p>
-      <w:pPr>
-        <w:spacing w:after="0" w:line="240" w:lineRule="auto"/>
-        <w:rPr>
-          <w:rFonts w:eastAsia="Times New Roman" w:cstheme="minorHAnsi"/>
-          <w:sz w:val="24"/>
-          <w:szCs w:val="24"/>
-          <w:lang w:eastAsia="en-AU" w:bidi="ar-SA"/>
-        </w:rPr>
-      </w:pPr>
-      <w:r>
-        <w:rPr>
-          <w:rFonts w:eastAsia="Times New Roman" w:cstheme="minorHAnsi"/>
-          <w:sz w:val="24"/>
-          <w:szCs w:val="24"/>
-          <w:lang w:eastAsia="en-AU" w:bidi="ar-SA"/>
-        </w:rPr>
-        <w:t>10 Other non-cereal crops</w:t>
-      </w:r>
-    </w:p>
-    <w:p>
-      <w:pPr>
-        <w:spacing w:after="0" w:line="240" w:lineRule="auto"/>
-        <w:rPr>
-          <w:rFonts w:eastAsia="Times New Roman" w:cstheme="minorHAnsi"/>
-          <w:sz w:val="24"/>
-          <w:szCs w:val="24"/>
-          <w:lang w:eastAsia="en-AU" w:bidi="ar-SA"/>
-        </w:rPr>
-      </w:pPr>
-      <w:r>
-        <w:rPr>
-          <w:rFonts w:eastAsia="Times New Roman" w:cstheme="minorHAnsi"/>
-          <w:sz w:val="24"/>
-          <w:szCs w:val="24"/>
-          <w:lang w:eastAsia="en-AU" w:bidi="ar-SA"/>
-        </w:rPr>
-        <w:t>11 Pears</w:t>
-      </w:r>
-    </w:p>
-    <w:p>
-      <w:pPr>
-        <w:spacing w:after="0" w:line="240" w:lineRule="auto"/>
-        <w:rPr>
-          <w:rFonts w:eastAsia="Times New Roman" w:cstheme="minorHAnsi"/>
-          <w:sz w:val="24"/>
-          <w:szCs w:val="24"/>
-          <w:lang w:eastAsia="en-AU" w:bidi="ar-SA"/>
-        </w:rPr>
-      </w:pPr>
-      <w:r>
-        <w:rPr>
-          <w:rFonts w:eastAsia="Times New Roman" w:cstheme="minorHAnsi"/>
-          <w:sz w:val="24"/>
-          <w:szCs w:val="24"/>
-          <w:lang w:eastAsia="en-AU" w:bidi="ar-SA"/>
-        </w:rPr>
-        <w:t>12 Plantation fruit</w:t>
-      </w:r>
-    </w:p>
-    <w:p>
-      <w:pPr>
-        <w:spacing w:after="0" w:line="240" w:lineRule="auto"/>
-        <w:rPr>
-          <w:rFonts w:eastAsia="Times New Roman" w:cstheme="minorHAnsi"/>
-          <w:sz w:val="24"/>
-          <w:szCs w:val="24"/>
-          <w:lang w:eastAsia="en-AU" w:bidi="ar-SA"/>
-        </w:rPr>
-      </w:pPr>
-      <w:r>
-        <w:rPr>
-          <w:rFonts w:eastAsia="Times New Roman" w:cstheme="minorHAnsi"/>
-          <w:sz w:val="24"/>
-          <w:szCs w:val="24"/>
-          <w:lang w:eastAsia="en-AU" w:bidi="ar-SA"/>
-        </w:rPr>
-        <w:t>13 Rice</w:t>
-      </w:r>
-    </w:p>
-    <w:p>
-      <w:pPr>
-        <w:spacing w:after="0" w:line="240" w:lineRule="auto"/>
-        <w:rPr>
-          <w:rFonts w:eastAsia="Times New Roman" w:cstheme="minorHAnsi"/>
-          <w:sz w:val="24"/>
-          <w:szCs w:val="24"/>
-          <w:lang w:eastAsia="en-AU" w:bidi="ar-SA"/>
-        </w:rPr>
-      </w:pPr>
-      <w:r>
-        <w:rPr>
-          <w:rFonts w:eastAsia="Times New Roman" w:cstheme="minorHAnsi"/>
-          <w:sz w:val="24"/>
-          <w:szCs w:val="24"/>
-          <w:lang w:eastAsia="en-AU" w:bidi="ar-SA"/>
-        </w:rPr>
-        <w:t>14 Sheep - modified land</w:t>
-      </w:r>
-    </w:p>
-    <w:p>
-      <w:pPr>
-        <w:spacing w:after="0" w:line="240" w:lineRule="auto"/>
-        <w:rPr>
-          <w:rFonts w:eastAsia="Times New Roman" w:cstheme="minorHAnsi"/>
-          <w:sz w:val="24"/>
-          <w:szCs w:val="24"/>
-          <w:lang w:eastAsia="en-AU" w:bidi="ar-SA"/>
-        </w:rPr>
-      </w:pPr>
-      <w:r>
-        <w:rPr>
-          <w:rFonts w:eastAsia="Times New Roman" w:cstheme="minorHAnsi"/>
-          <w:sz w:val="24"/>
-          <w:szCs w:val="24"/>
-          <w:lang w:eastAsia="en-AU" w:bidi="ar-SA"/>
-        </w:rPr>
-        <w:t>15 Sheep - natural land</w:t>
-      </w:r>
-    </w:p>
-    <w:p>
-      <w:pPr>
-        <w:spacing w:after="0" w:line="240" w:lineRule="auto"/>
-        <w:rPr>
-          <w:rFonts w:eastAsia="Times New Roman" w:cstheme="minorHAnsi"/>
-          <w:sz w:val="24"/>
-          <w:szCs w:val="24"/>
-          <w:lang w:eastAsia="en-AU" w:bidi="ar-SA"/>
-        </w:rPr>
-      </w:pPr>
-      <w:r>
-        <w:rPr>
-          <w:rFonts w:eastAsia="Times New Roman" w:cstheme="minorHAnsi"/>
-          <w:sz w:val="24"/>
-          <w:szCs w:val="24"/>
-          <w:lang w:eastAsia="en-AU" w:bidi="ar-SA"/>
-        </w:rPr>
-        <w:t>16 Stone fruit</w:t>
-      </w:r>
-    </w:p>
-    <w:p>
-      <w:pPr>
-        <w:spacing w:after="0" w:line="240" w:lineRule="auto"/>
-        <w:rPr>
-          <w:rFonts w:eastAsia="Times New Roman" w:cstheme="minorHAnsi"/>
-          <w:sz w:val="24"/>
-          <w:szCs w:val="24"/>
-          <w:lang w:eastAsia="en-AU" w:bidi="ar-SA"/>
-        </w:rPr>
-      </w:pPr>
-      <w:r>
-        <w:rPr>
-          <w:rFonts w:eastAsia="Times New Roman" w:cstheme="minorHAnsi"/>
-          <w:sz w:val="24"/>
-          <w:szCs w:val="24"/>
-          <w:lang w:eastAsia="en-AU" w:bidi="ar-SA"/>
-        </w:rPr>
-        <w:t>17 Sugar</w:t>
-      </w:r>
-    </w:p>
-    <w:p>
-      <w:pPr>
-        <w:spacing w:after="0" w:line="240" w:lineRule="auto"/>
-        <w:rPr>
-          <w:rFonts w:eastAsia="Times New Roman" w:cstheme="minorHAnsi"/>
-          <w:sz w:val="24"/>
-          <w:szCs w:val="24"/>
-          <w:lang w:eastAsia="en-AU" w:bidi="ar-SA"/>
-        </w:rPr>
-      </w:pPr>
-      <w:r>
-        <w:rPr>
-          <w:rFonts w:eastAsia="Times New Roman" w:cstheme="minorHAnsi"/>
-          <w:sz w:val="24"/>
-          <w:szCs w:val="24"/>
-          <w:lang w:eastAsia="en-AU" w:bidi="ar-SA"/>
-        </w:rPr>
-        <w:t>18 Summer cereals</w:t>
-      </w:r>
-    </w:p>
-    <w:p>
-      <w:pPr>
-        <w:spacing w:after="0" w:line="240" w:lineRule="auto"/>
-        <w:rPr>
-          <w:rFonts w:eastAsia="Times New Roman" w:cstheme="minorHAnsi"/>
-          <w:sz w:val="24"/>
-          <w:szCs w:val="24"/>
-          <w:lang w:eastAsia="en-AU" w:bidi="ar-SA"/>
-        </w:rPr>
-      </w:pPr>
-      <w:r>
-        <w:rPr>
-          <w:rFonts w:eastAsia="Times New Roman" w:cstheme="minorHAnsi"/>
-          <w:sz w:val="24"/>
-          <w:szCs w:val="24"/>
-          <w:lang w:eastAsia="en-AU" w:bidi="ar-SA"/>
-        </w:rPr>
-        <w:t>19 Summer legumes</w:t>
-      </w:r>
-    </w:p>
-    <w:p>
-      <w:pPr>
-        <w:spacing w:after="0" w:line="240" w:lineRule="auto"/>
-        <w:rPr>
-          <w:rFonts w:eastAsia="Times New Roman" w:cstheme="minorHAnsi"/>
-          <w:sz w:val="24"/>
-          <w:szCs w:val="24"/>
-          <w:lang w:eastAsia="en-AU" w:bidi="ar-SA"/>
-        </w:rPr>
-      </w:pPr>
-      <w:r>
-        <w:rPr>
-          <w:rFonts w:eastAsia="Times New Roman" w:cstheme="minorHAnsi"/>
-          <w:sz w:val="24"/>
-          <w:szCs w:val="24"/>
-          <w:lang w:eastAsia="en-AU" w:bidi="ar-SA"/>
-        </w:rPr>
-        <w:t>20 Summer oilseeds</w:t>
-      </w:r>
-    </w:p>
-    <w:p>
-      <w:pPr>
-        <w:spacing w:after="0" w:line="240" w:lineRule="auto"/>
-        <w:rPr>
-          <w:rFonts w:eastAsia="Times New Roman" w:cstheme="minorHAnsi"/>
-          <w:sz w:val="24"/>
-          <w:szCs w:val="24"/>
-          <w:lang w:eastAsia="en-AU" w:bidi="ar-SA"/>
-        </w:rPr>
-      </w:pPr>
-      <w:r>
-        <w:rPr>
-          <w:rFonts w:eastAsia="Times New Roman" w:cstheme="minorHAnsi"/>
-          <w:sz w:val="24"/>
-          <w:szCs w:val="24"/>
-          <w:lang w:eastAsia="en-AU" w:bidi="ar-SA"/>
-        </w:rPr>
-        <w:t>21 Tropical stone fruit</w:t>
-      </w:r>
-    </w:p>
-    <w:p>
-      <w:pPr>
-        <w:spacing w:after="0" w:line="240" w:lineRule="auto"/>
-        <w:rPr>
-          <w:rFonts w:eastAsia="Times New Roman" w:cstheme="minorHAnsi"/>
-          <w:sz w:val="24"/>
-          <w:szCs w:val="24"/>
-          <w:lang w:eastAsia="en-AU" w:bidi="ar-SA"/>
-        </w:rPr>
-      </w:pPr>
-      <w:r>
-        <w:rPr>
-          <w:rFonts w:eastAsia="Times New Roman" w:cstheme="minorHAnsi"/>
-          <w:sz w:val="24"/>
-          <w:szCs w:val="24"/>
-          <w:lang w:eastAsia="en-AU" w:bidi="ar-SA"/>
-        </w:rPr>
-        <w:t>22 Unallocated - modified land</w:t>
-      </w:r>
-    </w:p>
-    <w:p>
-      <w:pPr>
-        <w:spacing w:after="0" w:line="240" w:lineRule="auto"/>
-        <w:rPr>
-          <w:rFonts w:eastAsia="Times New Roman" w:cstheme="minorHAnsi"/>
-          <w:sz w:val="24"/>
-          <w:szCs w:val="24"/>
-          <w:lang w:eastAsia="en-AU" w:bidi="ar-SA"/>
-        </w:rPr>
-      </w:pPr>
-      <w:r>
-        <w:rPr>
-          <w:rFonts w:eastAsia="Times New Roman" w:cstheme="minorHAnsi"/>
-          <w:sz w:val="24"/>
-          <w:szCs w:val="24"/>
-          <w:lang w:eastAsia="en-AU" w:bidi="ar-SA"/>
-        </w:rPr>
-        <w:t>23 Unallocated - natural land</w:t>
-      </w:r>
-    </w:p>
-    <w:p>
-      <w:pPr>
-        <w:spacing w:after="0" w:line="240" w:lineRule="auto"/>
-        <w:rPr>
-          <w:rFonts w:eastAsia="Times New Roman" w:cstheme="minorHAnsi"/>
-          <w:sz w:val="24"/>
-          <w:szCs w:val="24"/>
-          <w:lang w:eastAsia="en-AU" w:bidi="ar-SA"/>
-        </w:rPr>
-      </w:pPr>
-      <w:r>
-        <w:rPr>
-          <w:rFonts w:eastAsia="Times New Roman" w:cstheme="minorHAnsi"/>
-          <w:sz w:val="24"/>
-          <w:szCs w:val="24"/>
-          <w:lang w:eastAsia="en-AU" w:bidi="ar-SA"/>
-        </w:rPr>
-        <w:t>24 Vegetables</w:t>
-      </w:r>
-    </w:p>
-    <w:p>
-      <w:pPr>
-        <w:spacing w:after="0" w:line="240" w:lineRule="auto"/>
-        <w:rPr>
-          <w:rFonts w:eastAsia="Times New Roman" w:cstheme="minorHAnsi"/>
-          <w:sz w:val="24"/>
-          <w:szCs w:val="24"/>
-          <w:lang w:eastAsia="en-AU" w:bidi="ar-SA"/>
-        </w:rPr>
-      </w:pPr>
-      <w:r>
-        <w:rPr>
-          <w:rFonts w:eastAsia="Times New Roman" w:cstheme="minorHAnsi"/>
-          <w:sz w:val="24"/>
-          <w:szCs w:val="24"/>
-          <w:lang w:eastAsia="en-AU" w:bidi="ar-SA"/>
-        </w:rPr>
-        <w:t>25 Winter cereals</w:t>
-      </w:r>
-    </w:p>
-    <w:p>
-      <w:pPr>
-        <w:spacing w:after="0" w:line="240" w:lineRule="auto"/>
-        <w:rPr>
-          <w:rFonts w:eastAsia="Times New Roman" w:cstheme="minorHAnsi"/>
-          <w:sz w:val="24"/>
-          <w:szCs w:val="24"/>
-          <w:lang w:eastAsia="en-AU" w:bidi="ar-SA"/>
-        </w:rPr>
-      </w:pPr>
-      <w:r>
-        <w:rPr>
-          <w:rFonts w:eastAsia="Times New Roman" w:cstheme="minorHAnsi"/>
-          <w:sz w:val="24"/>
-          <w:szCs w:val="24"/>
-          <w:lang w:eastAsia="en-AU" w:bidi="ar-SA"/>
-        </w:rPr>
-        <w:t>26 Winter legumes</w:t>
+        <w:t xml:space="preserve">-1 </w:t>
+      </w:r>
+      <w:r>
+        <w:rPr>
+          <w:rFonts w:eastAsia="Times New Roman" w:cstheme="minorHAnsi"/>
+          <w:sz w:val="24"/>
+          <w:szCs w:val="24"/>
+          <w:lang w:eastAsia="en-AU" w:bidi="ar-SA"/>
+        </w:rPr>
+        <w:tab/>
+      </w:r>
+      <w:r>
+        <w:rPr>
+          <w:rFonts w:eastAsia="Times New Roman" w:cstheme="minorHAnsi"/>
+          <w:sz w:val="24"/>
+          <w:szCs w:val="24"/>
+          <w:lang w:eastAsia="en-AU" w:bidi="ar-SA"/>
+        </w:rPr>
+        <w:t>Non-agricultural land</w:t>
+      </w:r>
+    </w:p>
+    <w:p>
+      <w:pPr>
+        <w:spacing w:after="0" w:line="240" w:lineRule="auto"/>
+        <w:rPr>
+          <w:rFonts w:eastAsia="Times New Roman" w:cstheme="minorHAnsi"/>
+          <w:sz w:val="24"/>
+          <w:szCs w:val="24"/>
+          <w:lang w:eastAsia="en-AU" w:bidi="ar-SA"/>
+        </w:rPr>
+      </w:pPr>
+      <w:r>
+        <w:rPr>
+          <w:rFonts w:eastAsia="Times New Roman" w:cstheme="minorHAnsi"/>
+          <w:sz w:val="24"/>
+          <w:szCs w:val="24"/>
+          <w:lang w:eastAsia="en-AU" w:bidi="ar-SA"/>
+        </w:rPr>
+        <w:t xml:space="preserve">0 </w:t>
+      </w:r>
+      <w:r>
+        <w:rPr>
+          <w:rFonts w:eastAsia="Times New Roman" w:cstheme="minorHAnsi"/>
+          <w:sz w:val="24"/>
+          <w:szCs w:val="24"/>
+          <w:lang w:eastAsia="en-AU" w:bidi="ar-SA"/>
+        </w:rPr>
+        <w:tab/>
+      </w:r>
+      <w:r>
+        <w:rPr>
+          <w:rFonts w:eastAsia="Times New Roman" w:cstheme="minorHAnsi"/>
+          <w:sz w:val="24"/>
+          <w:szCs w:val="24"/>
+          <w:lang w:eastAsia="en-AU" w:bidi="ar-SA"/>
+        </w:rPr>
+        <w:t>Apples</w:t>
+      </w:r>
+    </w:p>
+    <w:p>
+      <w:pPr>
+        <w:spacing w:after="0" w:line="240" w:lineRule="auto"/>
+        <w:rPr>
+          <w:rFonts w:eastAsia="Times New Roman" w:cstheme="minorHAnsi"/>
+          <w:sz w:val="24"/>
+          <w:szCs w:val="24"/>
+          <w:lang w:eastAsia="en-AU" w:bidi="ar-SA"/>
+        </w:rPr>
+      </w:pPr>
+      <w:r>
+        <w:rPr>
+          <w:rFonts w:eastAsia="Times New Roman" w:cstheme="minorHAnsi"/>
+          <w:sz w:val="24"/>
+          <w:szCs w:val="24"/>
+          <w:lang w:eastAsia="en-AU" w:bidi="ar-SA"/>
+        </w:rPr>
+        <w:t xml:space="preserve">1 </w:t>
+      </w:r>
+      <w:r>
+        <w:rPr>
+          <w:rFonts w:eastAsia="Times New Roman" w:cstheme="minorHAnsi"/>
+          <w:sz w:val="24"/>
+          <w:szCs w:val="24"/>
+          <w:lang w:eastAsia="en-AU" w:bidi="ar-SA"/>
+        </w:rPr>
+        <w:tab/>
+      </w:r>
+      <w:r>
+        <w:rPr>
+          <w:rFonts w:eastAsia="Times New Roman" w:cstheme="minorHAnsi"/>
+          <w:sz w:val="24"/>
+          <w:szCs w:val="24"/>
+          <w:lang w:eastAsia="en-AU" w:bidi="ar-SA"/>
+        </w:rPr>
+        <w:t>Beef - modified land</w:t>
+      </w:r>
+    </w:p>
+    <w:p>
+      <w:pPr>
+        <w:spacing w:after="0" w:line="240" w:lineRule="auto"/>
+        <w:rPr>
+          <w:rFonts w:eastAsia="Times New Roman" w:cstheme="minorHAnsi"/>
+          <w:sz w:val="24"/>
+          <w:szCs w:val="24"/>
+          <w:lang w:eastAsia="en-AU" w:bidi="ar-SA"/>
+        </w:rPr>
+      </w:pPr>
+      <w:r>
+        <w:rPr>
+          <w:rFonts w:eastAsia="Times New Roman" w:cstheme="minorHAnsi"/>
+          <w:sz w:val="24"/>
+          <w:szCs w:val="24"/>
+          <w:lang w:eastAsia="en-AU" w:bidi="ar-SA"/>
+        </w:rPr>
+        <w:t xml:space="preserve">2 </w:t>
+      </w:r>
+      <w:r>
+        <w:rPr>
+          <w:rFonts w:eastAsia="Times New Roman" w:cstheme="minorHAnsi"/>
+          <w:sz w:val="24"/>
+          <w:szCs w:val="24"/>
+          <w:lang w:eastAsia="en-AU" w:bidi="ar-SA"/>
+        </w:rPr>
+        <w:tab/>
+      </w:r>
+      <w:r>
+        <w:rPr>
+          <w:rFonts w:eastAsia="Times New Roman" w:cstheme="minorHAnsi"/>
+          <w:sz w:val="24"/>
+          <w:szCs w:val="24"/>
+          <w:lang w:eastAsia="en-AU" w:bidi="ar-SA"/>
+        </w:rPr>
+        <w:t>Beef - natural land</w:t>
+      </w:r>
+    </w:p>
+    <w:p>
+      <w:pPr>
+        <w:spacing w:after="0" w:line="240" w:lineRule="auto"/>
+        <w:rPr>
+          <w:rFonts w:eastAsia="Times New Roman" w:cstheme="minorHAnsi"/>
+          <w:sz w:val="24"/>
+          <w:szCs w:val="24"/>
+          <w:lang w:eastAsia="en-AU" w:bidi="ar-SA"/>
+        </w:rPr>
+      </w:pPr>
+      <w:r>
+        <w:rPr>
+          <w:rFonts w:eastAsia="Times New Roman" w:cstheme="minorHAnsi"/>
+          <w:sz w:val="24"/>
+          <w:szCs w:val="24"/>
+          <w:lang w:eastAsia="en-AU" w:bidi="ar-SA"/>
+        </w:rPr>
+        <w:t xml:space="preserve">3 </w:t>
+      </w:r>
+      <w:r>
+        <w:rPr>
+          <w:rFonts w:eastAsia="Times New Roman" w:cstheme="minorHAnsi"/>
+          <w:sz w:val="24"/>
+          <w:szCs w:val="24"/>
+          <w:lang w:eastAsia="en-AU" w:bidi="ar-SA"/>
+        </w:rPr>
+        <w:tab/>
+      </w:r>
+      <w:r>
+        <w:rPr>
+          <w:rFonts w:eastAsia="Times New Roman" w:cstheme="minorHAnsi"/>
+          <w:sz w:val="24"/>
+          <w:szCs w:val="24"/>
+          <w:lang w:eastAsia="en-AU" w:bidi="ar-SA"/>
+        </w:rPr>
+        <w:t>Citrus</w:t>
+      </w:r>
+    </w:p>
+    <w:p>
+      <w:pPr>
+        <w:spacing w:after="0" w:line="240" w:lineRule="auto"/>
+        <w:rPr>
+          <w:rFonts w:eastAsia="Times New Roman" w:cstheme="minorHAnsi"/>
+          <w:sz w:val="24"/>
+          <w:szCs w:val="24"/>
+          <w:lang w:eastAsia="en-AU" w:bidi="ar-SA"/>
+        </w:rPr>
+      </w:pPr>
+      <w:r>
+        <w:rPr>
+          <w:rFonts w:eastAsia="Times New Roman" w:cstheme="minorHAnsi"/>
+          <w:sz w:val="24"/>
+          <w:szCs w:val="24"/>
+          <w:lang w:eastAsia="en-AU" w:bidi="ar-SA"/>
+        </w:rPr>
+        <w:t xml:space="preserve">4 </w:t>
+      </w:r>
+      <w:r>
+        <w:rPr>
+          <w:rFonts w:eastAsia="Times New Roman" w:cstheme="minorHAnsi"/>
+          <w:sz w:val="24"/>
+          <w:szCs w:val="24"/>
+          <w:lang w:eastAsia="en-AU" w:bidi="ar-SA"/>
+        </w:rPr>
+        <w:tab/>
+      </w:r>
+      <w:r>
+        <w:rPr>
+          <w:rFonts w:eastAsia="Times New Roman" w:cstheme="minorHAnsi"/>
+          <w:sz w:val="24"/>
+          <w:szCs w:val="24"/>
+          <w:lang w:eastAsia="en-AU" w:bidi="ar-SA"/>
+        </w:rPr>
+        <w:t>Cotton</w:t>
+      </w:r>
+    </w:p>
+    <w:p>
+      <w:pPr>
+        <w:spacing w:after="0" w:line="240" w:lineRule="auto"/>
+        <w:rPr>
+          <w:rFonts w:eastAsia="Times New Roman" w:cstheme="minorHAnsi"/>
+          <w:sz w:val="24"/>
+          <w:szCs w:val="24"/>
+          <w:lang w:eastAsia="en-AU" w:bidi="ar-SA"/>
+        </w:rPr>
+      </w:pPr>
+      <w:r>
+        <w:rPr>
+          <w:rFonts w:eastAsia="Times New Roman" w:cstheme="minorHAnsi"/>
+          <w:sz w:val="24"/>
+          <w:szCs w:val="24"/>
+          <w:lang w:eastAsia="en-AU" w:bidi="ar-SA"/>
+        </w:rPr>
+        <w:t xml:space="preserve">5 </w:t>
+      </w:r>
+      <w:r>
+        <w:rPr>
+          <w:rFonts w:eastAsia="Times New Roman" w:cstheme="minorHAnsi"/>
+          <w:sz w:val="24"/>
+          <w:szCs w:val="24"/>
+          <w:lang w:eastAsia="en-AU" w:bidi="ar-SA"/>
+        </w:rPr>
+        <w:tab/>
+      </w:r>
+      <w:r>
+        <w:rPr>
+          <w:rFonts w:eastAsia="Times New Roman" w:cstheme="minorHAnsi"/>
+          <w:sz w:val="24"/>
+          <w:szCs w:val="24"/>
+          <w:lang w:eastAsia="en-AU" w:bidi="ar-SA"/>
+        </w:rPr>
+        <w:t>Dairy - modified land</w:t>
+      </w:r>
+    </w:p>
+    <w:p>
+      <w:pPr>
+        <w:spacing w:after="0" w:line="240" w:lineRule="auto"/>
+        <w:rPr>
+          <w:rFonts w:eastAsia="Times New Roman" w:cstheme="minorHAnsi"/>
+          <w:sz w:val="24"/>
+          <w:szCs w:val="24"/>
+          <w:lang w:eastAsia="en-AU" w:bidi="ar-SA"/>
+        </w:rPr>
+      </w:pPr>
+      <w:r>
+        <w:rPr>
+          <w:rFonts w:eastAsia="Times New Roman" w:cstheme="minorHAnsi"/>
+          <w:sz w:val="24"/>
+          <w:szCs w:val="24"/>
+          <w:lang w:eastAsia="en-AU" w:bidi="ar-SA"/>
+        </w:rPr>
+        <w:t xml:space="preserve">6 </w:t>
+      </w:r>
+      <w:r>
+        <w:rPr>
+          <w:rFonts w:eastAsia="Times New Roman" w:cstheme="minorHAnsi"/>
+          <w:sz w:val="24"/>
+          <w:szCs w:val="24"/>
+          <w:lang w:eastAsia="en-AU" w:bidi="ar-SA"/>
+        </w:rPr>
+        <w:tab/>
+      </w:r>
+      <w:r>
+        <w:rPr>
+          <w:rFonts w:eastAsia="Times New Roman" w:cstheme="minorHAnsi"/>
+          <w:sz w:val="24"/>
+          <w:szCs w:val="24"/>
+          <w:lang w:eastAsia="en-AU" w:bidi="ar-SA"/>
+        </w:rPr>
+        <w:t>Dairy - natural land</w:t>
+      </w:r>
+    </w:p>
+    <w:p>
+      <w:pPr>
+        <w:spacing w:after="0" w:line="240" w:lineRule="auto"/>
+        <w:rPr>
+          <w:rFonts w:eastAsia="Times New Roman" w:cstheme="minorHAnsi"/>
+          <w:sz w:val="24"/>
+          <w:szCs w:val="24"/>
+          <w:lang w:eastAsia="en-AU" w:bidi="ar-SA"/>
+        </w:rPr>
+      </w:pPr>
+      <w:r>
+        <w:rPr>
+          <w:rFonts w:eastAsia="Times New Roman" w:cstheme="minorHAnsi"/>
+          <w:sz w:val="24"/>
+          <w:szCs w:val="24"/>
+          <w:lang w:eastAsia="en-AU" w:bidi="ar-SA"/>
+        </w:rPr>
+        <w:t xml:space="preserve">7 </w:t>
+      </w:r>
+      <w:r>
+        <w:rPr>
+          <w:rFonts w:eastAsia="Times New Roman" w:cstheme="minorHAnsi"/>
+          <w:sz w:val="24"/>
+          <w:szCs w:val="24"/>
+          <w:lang w:eastAsia="en-AU" w:bidi="ar-SA"/>
+        </w:rPr>
+        <w:tab/>
+      </w:r>
+      <w:r>
+        <w:rPr>
+          <w:rFonts w:eastAsia="Times New Roman" w:cstheme="minorHAnsi"/>
+          <w:sz w:val="24"/>
+          <w:szCs w:val="24"/>
+          <w:lang w:eastAsia="en-AU" w:bidi="ar-SA"/>
+        </w:rPr>
+        <w:t>Grapes</w:t>
+      </w:r>
+    </w:p>
+    <w:p>
+      <w:pPr>
+        <w:spacing w:after="0" w:line="240" w:lineRule="auto"/>
+        <w:rPr>
+          <w:rFonts w:eastAsia="Times New Roman" w:cstheme="minorHAnsi"/>
+          <w:sz w:val="24"/>
+          <w:szCs w:val="24"/>
+          <w:lang w:eastAsia="en-AU" w:bidi="ar-SA"/>
+        </w:rPr>
+      </w:pPr>
+      <w:r>
+        <w:rPr>
+          <w:rFonts w:eastAsia="Times New Roman" w:cstheme="minorHAnsi"/>
+          <w:sz w:val="24"/>
+          <w:szCs w:val="24"/>
+          <w:lang w:eastAsia="en-AU" w:bidi="ar-SA"/>
+        </w:rPr>
+        <w:t xml:space="preserve">8 </w:t>
+      </w:r>
+      <w:r>
+        <w:rPr>
+          <w:rFonts w:eastAsia="Times New Roman" w:cstheme="minorHAnsi"/>
+          <w:sz w:val="24"/>
+          <w:szCs w:val="24"/>
+          <w:lang w:eastAsia="en-AU" w:bidi="ar-SA"/>
+        </w:rPr>
+        <w:tab/>
+      </w:r>
+      <w:r>
+        <w:rPr>
+          <w:rFonts w:eastAsia="Times New Roman" w:cstheme="minorHAnsi"/>
+          <w:sz w:val="24"/>
+          <w:szCs w:val="24"/>
+          <w:lang w:eastAsia="en-AU" w:bidi="ar-SA"/>
+        </w:rPr>
+        <w:t>Hay</w:t>
+      </w:r>
+    </w:p>
+    <w:p>
+      <w:pPr>
+        <w:spacing w:after="0" w:line="240" w:lineRule="auto"/>
+        <w:rPr>
+          <w:rFonts w:eastAsia="Times New Roman" w:cstheme="minorHAnsi"/>
+          <w:sz w:val="24"/>
+          <w:szCs w:val="24"/>
+          <w:lang w:eastAsia="en-AU" w:bidi="ar-SA"/>
+        </w:rPr>
+      </w:pPr>
+      <w:r>
+        <w:rPr>
+          <w:rFonts w:eastAsia="Times New Roman" w:cstheme="minorHAnsi"/>
+          <w:sz w:val="24"/>
+          <w:szCs w:val="24"/>
+          <w:lang w:eastAsia="en-AU" w:bidi="ar-SA"/>
+        </w:rPr>
+        <w:t xml:space="preserve">9 </w:t>
+      </w:r>
+      <w:r>
+        <w:rPr>
+          <w:rFonts w:eastAsia="Times New Roman" w:cstheme="minorHAnsi"/>
+          <w:sz w:val="24"/>
+          <w:szCs w:val="24"/>
+          <w:lang w:eastAsia="en-AU" w:bidi="ar-SA"/>
+        </w:rPr>
+        <w:tab/>
+      </w:r>
+      <w:r>
+        <w:rPr>
+          <w:rFonts w:eastAsia="Times New Roman" w:cstheme="minorHAnsi"/>
+          <w:sz w:val="24"/>
+          <w:szCs w:val="24"/>
+          <w:lang w:eastAsia="en-AU" w:bidi="ar-SA"/>
+        </w:rPr>
+        <w:t>Nuts</w:t>
+      </w:r>
+    </w:p>
+    <w:p>
+      <w:pPr>
+        <w:spacing w:after="0" w:line="240" w:lineRule="auto"/>
+        <w:rPr>
+          <w:rFonts w:eastAsia="Times New Roman" w:cstheme="minorHAnsi"/>
+          <w:sz w:val="24"/>
+          <w:szCs w:val="24"/>
+          <w:lang w:eastAsia="en-AU" w:bidi="ar-SA"/>
+        </w:rPr>
+      </w:pPr>
+      <w:r>
+        <w:rPr>
+          <w:rFonts w:eastAsia="Times New Roman" w:cstheme="minorHAnsi"/>
+          <w:sz w:val="24"/>
+          <w:szCs w:val="24"/>
+          <w:lang w:eastAsia="en-AU" w:bidi="ar-SA"/>
+        </w:rPr>
+        <w:t xml:space="preserve">10 </w:t>
+      </w:r>
+      <w:r>
+        <w:rPr>
+          <w:rFonts w:eastAsia="Times New Roman" w:cstheme="minorHAnsi"/>
+          <w:sz w:val="24"/>
+          <w:szCs w:val="24"/>
+          <w:lang w:eastAsia="en-AU" w:bidi="ar-SA"/>
+        </w:rPr>
+        <w:tab/>
+      </w:r>
+      <w:r>
+        <w:rPr>
+          <w:rFonts w:eastAsia="Times New Roman" w:cstheme="minorHAnsi"/>
+          <w:sz w:val="24"/>
+          <w:szCs w:val="24"/>
+          <w:lang w:eastAsia="en-AU" w:bidi="ar-SA"/>
+        </w:rPr>
+        <w:t>Other non-cereal crops</w:t>
+      </w:r>
+    </w:p>
+    <w:p>
+      <w:pPr>
+        <w:spacing w:after="0" w:line="240" w:lineRule="auto"/>
+        <w:rPr>
+          <w:rFonts w:eastAsia="Times New Roman" w:cstheme="minorHAnsi"/>
+          <w:sz w:val="24"/>
+          <w:szCs w:val="24"/>
+          <w:lang w:eastAsia="en-AU" w:bidi="ar-SA"/>
+        </w:rPr>
+      </w:pPr>
+      <w:r>
+        <w:rPr>
+          <w:rFonts w:eastAsia="Times New Roman" w:cstheme="minorHAnsi"/>
+          <w:sz w:val="24"/>
+          <w:szCs w:val="24"/>
+          <w:lang w:eastAsia="en-AU" w:bidi="ar-SA"/>
+        </w:rPr>
+        <w:t xml:space="preserve">11 </w:t>
+      </w:r>
+      <w:r>
+        <w:rPr>
+          <w:rFonts w:eastAsia="Times New Roman" w:cstheme="minorHAnsi"/>
+          <w:sz w:val="24"/>
+          <w:szCs w:val="24"/>
+          <w:lang w:eastAsia="en-AU" w:bidi="ar-SA"/>
+        </w:rPr>
+        <w:tab/>
+      </w:r>
+      <w:r>
+        <w:rPr>
+          <w:rFonts w:eastAsia="Times New Roman" w:cstheme="minorHAnsi"/>
+          <w:sz w:val="24"/>
+          <w:szCs w:val="24"/>
+          <w:lang w:eastAsia="en-AU" w:bidi="ar-SA"/>
+        </w:rPr>
+        <w:t>Pears</w:t>
+      </w:r>
+    </w:p>
+    <w:p>
+      <w:pPr>
+        <w:spacing w:after="0" w:line="240" w:lineRule="auto"/>
+        <w:rPr>
+          <w:rFonts w:eastAsia="Times New Roman" w:cstheme="minorHAnsi"/>
+          <w:sz w:val="24"/>
+          <w:szCs w:val="24"/>
+          <w:lang w:eastAsia="en-AU" w:bidi="ar-SA"/>
+        </w:rPr>
+      </w:pPr>
+      <w:r>
+        <w:rPr>
+          <w:rFonts w:eastAsia="Times New Roman" w:cstheme="minorHAnsi"/>
+          <w:sz w:val="24"/>
+          <w:szCs w:val="24"/>
+          <w:lang w:eastAsia="en-AU" w:bidi="ar-SA"/>
+        </w:rPr>
+        <w:t xml:space="preserve">12 </w:t>
+      </w:r>
+      <w:r>
+        <w:rPr>
+          <w:rFonts w:eastAsia="Times New Roman" w:cstheme="minorHAnsi"/>
+          <w:sz w:val="24"/>
+          <w:szCs w:val="24"/>
+          <w:lang w:eastAsia="en-AU" w:bidi="ar-SA"/>
+        </w:rPr>
+        <w:tab/>
+      </w:r>
+      <w:r>
+        <w:rPr>
+          <w:rFonts w:eastAsia="Times New Roman" w:cstheme="minorHAnsi"/>
+          <w:sz w:val="24"/>
+          <w:szCs w:val="24"/>
+          <w:lang w:eastAsia="en-AU" w:bidi="ar-SA"/>
+        </w:rPr>
+        <w:t>Plantation fruit</w:t>
+      </w:r>
+    </w:p>
+    <w:p>
+      <w:pPr>
+        <w:spacing w:after="0" w:line="240" w:lineRule="auto"/>
+        <w:rPr>
+          <w:rFonts w:eastAsia="Times New Roman" w:cstheme="minorHAnsi"/>
+          <w:sz w:val="24"/>
+          <w:szCs w:val="24"/>
+          <w:lang w:eastAsia="en-AU" w:bidi="ar-SA"/>
+        </w:rPr>
+      </w:pPr>
+      <w:r>
+        <w:rPr>
+          <w:rFonts w:eastAsia="Times New Roman" w:cstheme="minorHAnsi"/>
+          <w:sz w:val="24"/>
+          <w:szCs w:val="24"/>
+          <w:lang w:eastAsia="en-AU" w:bidi="ar-SA"/>
+        </w:rPr>
+        <w:t xml:space="preserve">13 </w:t>
+      </w:r>
+      <w:r>
+        <w:rPr>
+          <w:rFonts w:eastAsia="Times New Roman" w:cstheme="minorHAnsi"/>
+          <w:sz w:val="24"/>
+          <w:szCs w:val="24"/>
+          <w:lang w:eastAsia="en-AU" w:bidi="ar-SA"/>
+        </w:rPr>
+        <w:tab/>
+      </w:r>
+      <w:r>
+        <w:rPr>
+          <w:rFonts w:eastAsia="Times New Roman" w:cstheme="minorHAnsi"/>
+          <w:sz w:val="24"/>
+          <w:szCs w:val="24"/>
+          <w:lang w:eastAsia="en-AU" w:bidi="ar-SA"/>
+        </w:rPr>
+        <w:t>Rice</w:t>
+      </w:r>
+    </w:p>
+    <w:p>
+      <w:pPr>
+        <w:spacing w:after="0" w:line="240" w:lineRule="auto"/>
+        <w:rPr>
+          <w:rFonts w:eastAsia="Times New Roman" w:cstheme="minorHAnsi"/>
+          <w:sz w:val="24"/>
+          <w:szCs w:val="24"/>
+          <w:lang w:eastAsia="en-AU" w:bidi="ar-SA"/>
+        </w:rPr>
+      </w:pPr>
+      <w:r>
+        <w:rPr>
+          <w:rFonts w:eastAsia="Times New Roman" w:cstheme="minorHAnsi"/>
+          <w:sz w:val="24"/>
+          <w:szCs w:val="24"/>
+          <w:lang w:eastAsia="en-AU" w:bidi="ar-SA"/>
+        </w:rPr>
+        <w:t xml:space="preserve">14 </w:t>
+      </w:r>
+      <w:r>
+        <w:rPr>
+          <w:rFonts w:eastAsia="Times New Roman" w:cstheme="minorHAnsi"/>
+          <w:sz w:val="24"/>
+          <w:szCs w:val="24"/>
+          <w:lang w:eastAsia="en-AU" w:bidi="ar-SA"/>
+        </w:rPr>
+        <w:tab/>
+      </w:r>
+      <w:r>
+        <w:rPr>
+          <w:rFonts w:eastAsia="Times New Roman" w:cstheme="minorHAnsi"/>
+          <w:sz w:val="24"/>
+          <w:szCs w:val="24"/>
+          <w:lang w:eastAsia="en-AU" w:bidi="ar-SA"/>
+        </w:rPr>
+        <w:t>Sheep - modified land</w:t>
+      </w:r>
+    </w:p>
+    <w:p>
+      <w:pPr>
+        <w:spacing w:after="0" w:line="240" w:lineRule="auto"/>
+        <w:rPr>
+          <w:rFonts w:eastAsia="Times New Roman" w:cstheme="minorHAnsi"/>
+          <w:sz w:val="24"/>
+          <w:szCs w:val="24"/>
+          <w:lang w:eastAsia="en-AU" w:bidi="ar-SA"/>
+        </w:rPr>
+      </w:pPr>
+      <w:r>
+        <w:rPr>
+          <w:rFonts w:eastAsia="Times New Roman" w:cstheme="minorHAnsi"/>
+          <w:sz w:val="24"/>
+          <w:szCs w:val="24"/>
+          <w:lang w:eastAsia="en-AU" w:bidi="ar-SA"/>
+        </w:rPr>
+        <w:t xml:space="preserve">15 </w:t>
+      </w:r>
+      <w:r>
+        <w:rPr>
+          <w:rFonts w:eastAsia="Times New Roman" w:cstheme="minorHAnsi"/>
+          <w:sz w:val="24"/>
+          <w:szCs w:val="24"/>
+          <w:lang w:eastAsia="en-AU" w:bidi="ar-SA"/>
+        </w:rPr>
+        <w:tab/>
+      </w:r>
+      <w:r>
+        <w:rPr>
+          <w:rFonts w:eastAsia="Times New Roman" w:cstheme="minorHAnsi"/>
+          <w:sz w:val="24"/>
+          <w:szCs w:val="24"/>
+          <w:lang w:eastAsia="en-AU" w:bidi="ar-SA"/>
+        </w:rPr>
+        <w:t>Sheep - natural land</w:t>
+      </w:r>
+    </w:p>
+    <w:p>
+      <w:pPr>
+        <w:spacing w:after="0" w:line="240" w:lineRule="auto"/>
+        <w:rPr>
+          <w:rFonts w:eastAsia="Times New Roman" w:cstheme="minorHAnsi"/>
+          <w:sz w:val="24"/>
+          <w:szCs w:val="24"/>
+          <w:lang w:eastAsia="en-AU" w:bidi="ar-SA"/>
+        </w:rPr>
+      </w:pPr>
+      <w:r>
+        <w:rPr>
+          <w:rFonts w:eastAsia="Times New Roman" w:cstheme="minorHAnsi"/>
+          <w:sz w:val="24"/>
+          <w:szCs w:val="24"/>
+          <w:lang w:eastAsia="en-AU" w:bidi="ar-SA"/>
+        </w:rPr>
+        <w:t xml:space="preserve">16 </w:t>
+      </w:r>
+      <w:r>
+        <w:rPr>
+          <w:rFonts w:eastAsia="Times New Roman" w:cstheme="minorHAnsi"/>
+          <w:sz w:val="24"/>
+          <w:szCs w:val="24"/>
+          <w:lang w:eastAsia="en-AU" w:bidi="ar-SA"/>
+        </w:rPr>
+        <w:tab/>
+      </w:r>
+      <w:r>
+        <w:rPr>
+          <w:rFonts w:eastAsia="Times New Roman" w:cstheme="minorHAnsi"/>
+          <w:sz w:val="24"/>
+          <w:szCs w:val="24"/>
+          <w:lang w:eastAsia="en-AU" w:bidi="ar-SA"/>
+        </w:rPr>
+        <w:t>Stone fruit</w:t>
+      </w:r>
+    </w:p>
+    <w:p>
+      <w:pPr>
+        <w:spacing w:after="0" w:line="240" w:lineRule="auto"/>
+        <w:rPr>
+          <w:rFonts w:eastAsia="Times New Roman" w:cstheme="minorHAnsi"/>
+          <w:sz w:val="24"/>
+          <w:szCs w:val="24"/>
+          <w:lang w:eastAsia="en-AU" w:bidi="ar-SA"/>
+        </w:rPr>
+      </w:pPr>
+      <w:r>
+        <w:rPr>
+          <w:rFonts w:eastAsia="Times New Roman" w:cstheme="minorHAnsi"/>
+          <w:sz w:val="24"/>
+          <w:szCs w:val="24"/>
+          <w:lang w:eastAsia="en-AU" w:bidi="ar-SA"/>
+        </w:rPr>
+        <w:t xml:space="preserve">17 </w:t>
+      </w:r>
+      <w:r>
+        <w:rPr>
+          <w:rFonts w:eastAsia="Times New Roman" w:cstheme="minorHAnsi"/>
+          <w:sz w:val="24"/>
+          <w:szCs w:val="24"/>
+          <w:lang w:eastAsia="en-AU" w:bidi="ar-SA"/>
+        </w:rPr>
+        <w:tab/>
+      </w:r>
+      <w:r>
+        <w:rPr>
+          <w:rFonts w:eastAsia="Times New Roman" w:cstheme="minorHAnsi"/>
+          <w:sz w:val="24"/>
+          <w:szCs w:val="24"/>
+          <w:lang w:eastAsia="en-AU" w:bidi="ar-SA"/>
+        </w:rPr>
+        <w:t>Sugar</w:t>
+      </w:r>
+    </w:p>
+    <w:p>
+      <w:pPr>
+        <w:spacing w:after="0" w:line="240" w:lineRule="auto"/>
+        <w:rPr>
+          <w:rFonts w:eastAsia="Times New Roman" w:cstheme="minorHAnsi"/>
+          <w:sz w:val="24"/>
+          <w:szCs w:val="24"/>
+          <w:lang w:eastAsia="en-AU" w:bidi="ar-SA"/>
+        </w:rPr>
+      </w:pPr>
+      <w:r>
+        <w:rPr>
+          <w:rFonts w:eastAsia="Times New Roman" w:cstheme="minorHAnsi"/>
+          <w:sz w:val="24"/>
+          <w:szCs w:val="24"/>
+          <w:lang w:eastAsia="en-AU" w:bidi="ar-SA"/>
+        </w:rPr>
+        <w:t xml:space="preserve">18 </w:t>
+      </w:r>
+      <w:r>
+        <w:rPr>
+          <w:rFonts w:eastAsia="Times New Roman" w:cstheme="minorHAnsi"/>
+          <w:sz w:val="24"/>
+          <w:szCs w:val="24"/>
+          <w:lang w:eastAsia="en-AU" w:bidi="ar-SA"/>
+        </w:rPr>
+        <w:tab/>
+      </w:r>
+      <w:r>
+        <w:rPr>
+          <w:rFonts w:eastAsia="Times New Roman" w:cstheme="minorHAnsi"/>
+          <w:sz w:val="24"/>
+          <w:szCs w:val="24"/>
+          <w:lang w:eastAsia="en-AU" w:bidi="ar-SA"/>
+        </w:rPr>
+        <w:t>Summer cereals</w:t>
+      </w:r>
+    </w:p>
+    <w:p>
+      <w:pPr>
+        <w:spacing w:after="0" w:line="240" w:lineRule="auto"/>
+        <w:rPr>
+          <w:rFonts w:eastAsia="Times New Roman" w:cstheme="minorHAnsi"/>
+          <w:sz w:val="24"/>
+          <w:szCs w:val="24"/>
+          <w:lang w:eastAsia="en-AU" w:bidi="ar-SA"/>
+        </w:rPr>
+      </w:pPr>
+      <w:r>
+        <w:rPr>
+          <w:rFonts w:eastAsia="Times New Roman" w:cstheme="minorHAnsi"/>
+          <w:sz w:val="24"/>
+          <w:szCs w:val="24"/>
+          <w:lang w:eastAsia="en-AU" w:bidi="ar-SA"/>
+        </w:rPr>
+        <w:t xml:space="preserve">19 </w:t>
+      </w:r>
+      <w:r>
+        <w:rPr>
+          <w:rFonts w:eastAsia="Times New Roman" w:cstheme="minorHAnsi"/>
+          <w:sz w:val="24"/>
+          <w:szCs w:val="24"/>
+          <w:lang w:eastAsia="en-AU" w:bidi="ar-SA"/>
+        </w:rPr>
+        <w:tab/>
+      </w:r>
+      <w:r>
+        <w:rPr>
+          <w:rFonts w:eastAsia="Times New Roman" w:cstheme="minorHAnsi"/>
+          <w:sz w:val="24"/>
+          <w:szCs w:val="24"/>
+          <w:lang w:eastAsia="en-AU" w:bidi="ar-SA"/>
+        </w:rPr>
+        <w:t>Summer legumes</w:t>
+      </w:r>
+    </w:p>
+    <w:p>
+      <w:pPr>
+        <w:spacing w:after="0" w:line="240" w:lineRule="auto"/>
+        <w:rPr>
+          <w:rFonts w:eastAsia="Times New Roman" w:cstheme="minorHAnsi"/>
+          <w:sz w:val="24"/>
+          <w:szCs w:val="24"/>
+          <w:lang w:eastAsia="en-AU" w:bidi="ar-SA"/>
+        </w:rPr>
+      </w:pPr>
+      <w:r>
+        <w:rPr>
+          <w:rFonts w:eastAsia="Times New Roman" w:cstheme="minorHAnsi"/>
+          <w:sz w:val="24"/>
+          <w:szCs w:val="24"/>
+          <w:lang w:eastAsia="en-AU" w:bidi="ar-SA"/>
+        </w:rPr>
+        <w:t xml:space="preserve">20 </w:t>
+      </w:r>
+      <w:r>
+        <w:rPr>
+          <w:rFonts w:eastAsia="Times New Roman" w:cstheme="minorHAnsi"/>
+          <w:sz w:val="24"/>
+          <w:szCs w:val="24"/>
+          <w:lang w:eastAsia="en-AU" w:bidi="ar-SA"/>
+        </w:rPr>
+        <w:tab/>
+      </w:r>
+      <w:r>
+        <w:rPr>
+          <w:rFonts w:eastAsia="Times New Roman" w:cstheme="minorHAnsi"/>
+          <w:sz w:val="24"/>
+          <w:szCs w:val="24"/>
+          <w:lang w:eastAsia="en-AU" w:bidi="ar-SA"/>
+        </w:rPr>
+        <w:t>Summer oilseeds</w:t>
+      </w:r>
+    </w:p>
+    <w:p>
+      <w:pPr>
+        <w:spacing w:after="0" w:line="240" w:lineRule="auto"/>
+        <w:rPr>
+          <w:rFonts w:eastAsia="Times New Roman" w:cstheme="minorHAnsi"/>
+          <w:sz w:val="24"/>
+          <w:szCs w:val="24"/>
+          <w:lang w:eastAsia="en-AU" w:bidi="ar-SA"/>
+        </w:rPr>
+      </w:pPr>
+      <w:r>
+        <w:rPr>
+          <w:rFonts w:eastAsia="Times New Roman" w:cstheme="minorHAnsi"/>
+          <w:sz w:val="24"/>
+          <w:szCs w:val="24"/>
+          <w:lang w:eastAsia="en-AU" w:bidi="ar-SA"/>
+        </w:rPr>
+        <w:t xml:space="preserve">21 </w:t>
+      </w:r>
+      <w:r>
+        <w:rPr>
+          <w:rFonts w:eastAsia="Times New Roman" w:cstheme="minorHAnsi"/>
+          <w:sz w:val="24"/>
+          <w:szCs w:val="24"/>
+          <w:lang w:eastAsia="en-AU" w:bidi="ar-SA"/>
+        </w:rPr>
+        <w:tab/>
+      </w:r>
+      <w:r>
+        <w:rPr>
+          <w:rFonts w:eastAsia="Times New Roman" w:cstheme="minorHAnsi"/>
+          <w:sz w:val="24"/>
+          <w:szCs w:val="24"/>
+          <w:lang w:eastAsia="en-AU" w:bidi="ar-SA"/>
+        </w:rPr>
+        <w:t>Tropical stone fruit</w:t>
+      </w:r>
+    </w:p>
+    <w:p>
+      <w:pPr>
+        <w:spacing w:after="0" w:line="240" w:lineRule="auto"/>
+        <w:rPr>
+          <w:rFonts w:eastAsia="Times New Roman" w:cstheme="minorHAnsi"/>
+          <w:sz w:val="24"/>
+          <w:szCs w:val="24"/>
+          <w:lang w:eastAsia="en-AU" w:bidi="ar-SA"/>
+        </w:rPr>
+      </w:pPr>
+      <w:r>
+        <w:rPr>
+          <w:rFonts w:eastAsia="Times New Roman" w:cstheme="minorHAnsi"/>
+          <w:sz w:val="24"/>
+          <w:szCs w:val="24"/>
+          <w:lang w:eastAsia="en-AU" w:bidi="ar-SA"/>
+        </w:rPr>
+        <w:t xml:space="preserve">22 </w:t>
+      </w:r>
+      <w:r>
+        <w:rPr>
+          <w:rFonts w:eastAsia="Times New Roman" w:cstheme="minorHAnsi"/>
+          <w:sz w:val="24"/>
+          <w:szCs w:val="24"/>
+          <w:lang w:eastAsia="en-AU" w:bidi="ar-SA"/>
+        </w:rPr>
+        <w:tab/>
+      </w:r>
+      <w:r>
+        <w:rPr>
+          <w:rFonts w:eastAsia="Times New Roman" w:cstheme="minorHAnsi"/>
+          <w:sz w:val="24"/>
+          <w:szCs w:val="24"/>
+          <w:lang w:eastAsia="en-AU" w:bidi="ar-SA"/>
+        </w:rPr>
+        <w:t>Unallocated - modified land</w:t>
+      </w:r>
+    </w:p>
+    <w:p>
+      <w:pPr>
+        <w:spacing w:after="0" w:line="240" w:lineRule="auto"/>
+        <w:rPr>
+          <w:rFonts w:eastAsia="Times New Roman" w:cstheme="minorHAnsi"/>
+          <w:sz w:val="24"/>
+          <w:szCs w:val="24"/>
+          <w:lang w:eastAsia="en-AU" w:bidi="ar-SA"/>
+        </w:rPr>
+      </w:pPr>
+      <w:r>
+        <w:rPr>
+          <w:rFonts w:eastAsia="Times New Roman" w:cstheme="minorHAnsi"/>
+          <w:sz w:val="24"/>
+          <w:szCs w:val="24"/>
+          <w:lang w:eastAsia="en-AU" w:bidi="ar-SA"/>
+        </w:rPr>
+        <w:t xml:space="preserve">23 </w:t>
+      </w:r>
+      <w:r>
+        <w:rPr>
+          <w:rFonts w:eastAsia="Times New Roman" w:cstheme="minorHAnsi"/>
+          <w:sz w:val="24"/>
+          <w:szCs w:val="24"/>
+          <w:lang w:eastAsia="en-AU" w:bidi="ar-SA"/>
+        </w:rPr>
+        <w:tab/>
+      </w:r>
+      <w:r>
+        <w:rPr>
+          <w:rFonts w:eastAsia="Times New Roman" w:cstheme="minorHAnsi"/>
+          <w:sz w:val="24"/>
+          <w:szCs w:val="24"/>
+          <w:lang w:eastAsia="en-AU" w:bidi="ar-SA"/>
+        </w:rPr>
+        <w:t>Unallocated - natural land</w:t>
+      </w:r>
+    </w:p>
+    <w:p>
+      <w:pPr>
+        <w:spacing w:after="0" w:line="240" w:lineRule="auto"/>
+        <w:rPr>
+          <w:rFonts w:eastAsia="Times New Roman" w:cstheme="minorHAnsi"/>
+          <w:sz w:val="24"/>
+          <w:szCs w:val="24"/>
+          <w:lang w:eastAsia="en-AU" w:bidi="ar-SA"/>
+        </w:rPr>
+      </w:pPr>
+      <w:r>
+        <w:rPr>
+          <w:rFonts w:eastAsia="Times New Roman" w:cstheme="minorHAnsi"/>
+          <w:sz w:val="24"/>
+          <w:szCs w:val="24"/>
+          <w:lang w:eastAsia="en-AU" w:bidi="ar-SA"/>
+        </w:rPr>
+        <w:t xml:space="preserve">24 </w:t>
+      </w:r>
+      <w:r>
+        <w:rPr>
+          <w:rFonts w:eastAsia="Times New Roman" w:cstheme="minorHAnsi"/>
+          <w:sz w:val="24"/>
+          <w:szCs w:val="24"/>
+          <w:lang w:eastAsia="en-AU" w:bidi="ar-SA"/>
+        </w:rPr>
+        <w:tab/>
+      </w:r>
+      <w:r>
+        <w:rPr>
+          <w:rFonts w:eastAsia="Times New Roman" w:cstheme="minorHAnsi"/>
+          <w:sz w:val="24"/>
+          <w:szCs w:val="24"/>
+          <w:lang w:eastAsia="en-AU" w:bidi="ar-SA"/>
+        </w:rPr>
+        <w:t>Vegetables</w:t>
+      </w:r>
+    </w:p>
+    <w:p>
+      <w:pPr>
+        <w:spacing w:after="0" w:line="240" w:lineRule="auto"/>
+        <w:rPr>
+          <w:rFonts w:eastAsia="Times New Roman" w:cstheme="minorHAnsi"/>
+          <w:sz w:val="24"/>
+          <w:szCs w:val="24"/>
+          <w:lang w:eastAsia="en-AU" w:bidi="ar-SA"/>
+        </w:rPr>
+      </w:pPr>
+      <w:r>
+        <w:rPr>
+          <w:rFonts w:eastAsia="Times New Roman" w:cstheme="minorHAnsi"/>
+          <w:sz w:val="24"/>
+          <w:szCs w:val="24"/>
+          <w:lang w:eastAsia="en-AU" w:bidi="ar-SA"/>
+        </w:rPr>
+        <w:t xml:space="preserve">25 </w:t>
+      </w:r>
+      <w:r>
+        <w:rPr>
+          <w:rFonts w:eastAsia="Times New Roman" w:cstheme="minorHAnsi"/>
+          <w:sz w:val="24"/>
+          <w:szCs w:val="24"/>
+          <w:lang w:eastAsia="en-AU" w:bidi="ar-SA"/>
+        </w:rPr>
+        <w:tab/>
+      </w:r>
+      <w:r>
+        <w:rPr>
+          <w:rFonts w:eastAsia="Times New Roman" w:cstheme="minorHAnsi"/>
+          <w:sz w:val="24"/>
+          <w:szCs w:val="24"/>
+          <w:lang w:eastAsia="en-AU" w:bidi="ar-SA"/>
+        </w:rPr>
+        <w:t>Winter cereals</w:t>
+      </w:r>
+    </w:p>
+    <w:p>
+      <w:pPr>
+        <w:spacing w:after="0" w:line="240" w:lineRule="auto"/>
+        <w:rPr>
+          <w:rFonts w:eastAsia="Times New Roman" w:cstheme="minorHAnsi"/>
+          <w:sz w:val="24"/>
+          <w:szCs w:val="24"/>
+          <w:lang w:eastAsia="en-AU" w:bidi="ar-SA"/>
+        </w:rPr>
+      </w:pPr>
+      <w:r>
+        <w:rPr>
+          <w:rFonts w:eastAsia="Times New Roman" w:cstheme="minorHAnsi"/>
+          <w:sz w:val="24"/>
+          <w:szCs w:val="24"/>
+          <w:lang w:eastAsia="en-AU" w:bidi="ar-SA"/>
+        </w:rPr>
+        <w:t xml:space="preserve">26 </w:t>
+      </w:r>
+      <w:r>
+        <w:rPr>
+          <w:rFonts w:eastAsia="Times New Roman" w:cstheme="minorHAnsi"/>
+          <w:sz w:val="24"/>
+          <w:szCs w:val="24"/>
+          <w:lang w:eastAsia="en-AU" w:bidi="ar-SA"/>
+        </w:rPr>
+        <w:tab/>
+      </w:r>
+      <w:r>
+        <w:rPr>
+          <w:rFonts w:eastAsia="Times New Roman" w:cstheme="minorHAnsi"/>
+          <w:sz w:val="24"/>
+          <w:szCs w:val="24"/>
+          <w:lang w:eastAsia="en-AU" w:bidi="ar-SA"/>
+        </w:rPr>
+        <w:t>Winter legumes</w:t>
       </w:r>
     </w:p>
     <w:p>
@@ -767,7 +1271,25 @@
           <w:szCs w:val="24"/>
           <w:lang w:eastAsia="en-AU" w:bidi="ar-SA"/>
         </w:rPr>
-        <w:t>27 Winter oilseeds</w:t>
+        <w:t xml:space="preserve">27 </w:t>
+      </w:r>
+      <w:r>
+        <w:rPr>
+          <w:rFonts w:eastAsia="Times New Roman" w:cstheme="minorHAnsi"/>
+          <w:sz w:val="24"/>
+          <w:szCs w:val="24"/>
+          <w:lang w:eastAsia="en-AU" w:bidi="ar-SA"/>
+        </w:rPr>
+        <w:tab/>
+      </w:r>
+      <w:r>
+        <w:rPr>
+          <w:rFonts w:eastAsia="Times New Roman" w:cstheme="minorHAnsi"/>
+          <w:sz w:val="24"/>
+          <w:szCs w:val="24"/>
+          <w:lang w:eastAsia="en-AU" w:bidi="ar-SA"/>
+        </w:rPr>
+        <w:t>Winter oilseeds</w:t>
       </w:r>
     </w:p>
     <w:sectPr>

</xml_diff>